<commit_message>
Mise à jour du CDCF V4 du scénario d'utilisation
</commit_message>
<xml_diff>
--- a/Documentation/CDFC_V4.docx
+++ b/Documentation/CDFC_V4.docx
@@ -710,8 +710,13 @@
         <w:jc w:val="both"/>
       </w:pPr>
       <w:r>
-        <w:t>Utilisateur parameteur</w:t>
+        <w:t xml:space="preserve">Utilisateur </w:t>
       </w:r>
+      <w:proofErr w:type="spellStart"/>
+      <w:r>
+        <w:t>parameteur</w:t>
+      </w:r>
+      <w:proofErr w:type="spellEnd"/>
       <w:r>
         <w:t xml:space="preserve"> (parent)</w:t>
       </w:r>
@@ -1003,7 +1008,23 @@
         <w:t xml:space="preserve">L’enfant </w:t>
       </w:r>
       <w:r>
-        <w:t>aperçoit 4 LEDs avec une image d’instrument et un bouton associer à chaque LEDs, par défaut la LED du piano est allumée, en appuyant sur un bouton pour changer l’instrument, la LED correspondante s’allume et celle déjà allumée s’éteint.</w:t>
+        <w:t xml:space="preserve">aperçoit 4 </w:t>
+      </w:r>
+      <w:proofErr w:type="spellStart"/>
+      <w:r>
+        <w:t>LEDs</w:t>
+      </w:r>
+      <w:proofErr w:type="spellEnd"/>
+      <w:r>
+        <w:t xml:space="preserve"> avec une image d’instrument et un bouton associer à chaque </w:t>
+      </w:r>
+      <w:proofErr w:type="spellStart"/>
+      <w:r>
+        <w:t>LEDs</w:t>
+      </w:r>
+      <w:proofErr w:type="spellEnd"/>
+      <w:r>
+        <w:t>, par défaut la LED du piano est allumée, en appuyant sur un bouton pour changer l’instrument, la LED correspondante s’allume et celle déjà allumée s’éteint.</w:t>
       </w:r>
     </w:p>
     <w:p>
@@ -1059,6 +1080,31 @@
       <w:r>
         <w:t xml:space="preserve"> encodeur rotatif</w:t>
       </w:r>
+    </w:p>
+    <w:p>
+      <w:pPr>
+        <w:pStyle w:val="Paragraphedeliste"/>
+        <w:numPr>
+          <w:ilvl w:val="0"/>
+          <w:numId w:val="12"/>
+        </w:numPr>
+      </w:pPr>
+      <w:r>
+        <w:t xml:space="preserve">Le volume maximal peut être réglé par les parents via un autre encodeur rotatif qui lui est accessible en enlevant un cache qui est </w:t>
+      </w:r>
+      <w:proofErr w:type="spellStart"/>
+      <w:r>
+        <w:t>vissé</w:t>
+      </w:r>
+      <w:proofErr w:type="spellEnd"/>
+      <w:r>
+        <w:t xml:space="preserve"> à l’arrière du produit</w:t>
+      </w:r>
+    </w:p>
+    <w:p>
+      <w:pPr>
+        <w:pStyle w:val="Paragraphedeliste"/>
+      </w:pPr>
     </w:p>
     <w:p>
       <w:pPr>
@@ -2628,6 +2674,18 @@
   </w:num>
   <w:num w:numId="12">
     <w:abstractNumId w:val="6"/>
+  </w:num>
+  <w:num w:numId="13">
+    <w:abstractNumId w:val="6"/>
+    <w:lvlOverride w:ilvl="0"/>
+    <w:lvlOverride w:ilvl="1"/>
+    <w:lvlOverride w:ilvl="2"/>
+    <w:lvlOverride w:ilvl="3"/>
+    <w:lvlOverride w:ilvl="4"/>
+    <w:lvlOverride w:ilvl="5"/>
+    <w:lvlOverride w:ilvl="6"/>
+    <w:lvlOverride w:ilvl="7"/>
+    <w:lvlOverride w:ilvl="8"/>
   </w:num>
 </w:numbering>
 </file>

</xml_diff>